<commit_message>
changed a loop, updated word document
</commit_message>
<xml_diff>
--- a/Java-Week6_Final-Project.docx
+++ b/Java-Week6_Final-Project.docx
@@ -1211,6 +1211,198 @@
           <w:szCs w:val="24"/>
         </w:rPr>
       </w:pPr>
+      <w:r>
+        <w:rPr>
+          <w:b/>
+          <w:szCs w:val="24"/>
+        </w:rPr>
+        <w:lastRenderedPageBreak/>
+        <w:drawing>
+          <wp:inline distT="0" distB="0" distL="0" distR="0" wp14:anchorId="59842CA2" wp14:editId="0094C3C3">
+            <wp:extent cx="5943600" cy="5081270"/>
+            <wp:effectExtent l="0" t="0" r="0" b="5080"/>
+            <wp:docPr id="1" name="Picture 1" descr="Text&#10;&#10;Description automatically generated"/>
+            <wp:cNvGraphicFramePr>
+              <a:graphicFrameLocks xmlns:a="http://schemas.openxmlformats.org/drawingml/2006/main" noChangeAspect="1"/>
+            </wp:cNvGraphicFramePr>
+            <a:graphic xmlns:a="http://schemas.openxmlformats.org/drawingml/2006/main">
+              <a:graphicData uri="http://schemas.openxmlformats.org/drawingml/2006/picture">
+                <pic:pic xmlns:pic="http://schemas.openxmlformats.org/drawingml/2006/picture">
+                  <pic:nvPicPr>
+                    <pic:cNvPr id="1" name=""/>
+                    <pic:cNvPicPr/>
+                  </pic:nvPicPr>
+                  <pic:blipFill>
+                    <a:blip r:embed="rId7"/>
+                    <a:stretch>
+                      <a:fillRect/>
+                    </a:stretch>
+                  </pic:blipFill>
+                  <pic:spPr>
+                    <a:xfrm>
+                      <a:off x="0" y="0"/>
+                      <a:ext cx="5943600" cy="5081270"/>
+                    </a:xfrm>
+                    <a:prstGeom prst="rect">
+                      <a:avLst/>
+                    </a:prstGeom>
+                  </pic:spPr>
+                </pic:pic>
+              </a:graphicData>
+            </a:graphic>
+          </wp:inline>
+        </w:drawing>
+      </w:r>
+    </w:p>
+    <w:p>
+      <w:pPr>
+        <w:rPr>
+          <w:b/>
+          <w:szCs w:val="24"/>
+        </w:rPr>
+      </w:pPr>
+      <w:r>
+        <w:rPr>
+          <w:b/>
+          <w:szCs w:val="24"/>
+        </w:rPr>
+        <w:lastRenderedPageBreak/>
+        <w:drawing>
+          <wp:inline distT="0" distB="0" distL="0" distR="0" wp14:anchorId="16DF33BB" wp14:editId="0BD04C1A">
+            <wp:extent cx="4321175" cy="8229600"/>
+            <wp:effectExtent l="0" t="0" r="3175" b="0"/>
+            <wp:docPr id="2" name="Picture 2" descr="Text&#10;&#10;Description automatically generated"/>
+            <wp:cNvGraphicFramePr>
+              <a:graphicFrameLocks xmlns:a="http://schemas.openxmlformats.org/drawingml/2006/main" noChangeAspect="1"/>
+            </wp:cNvGraphicFramePr>
+            <a:graphic xmlns:a="http://schemas.openxmlformats.org/drawingml/2006/main">
+              <a:graphicData uri="http://schemas.openxmlformats.org/drawingml/2006/picture">
+                <pic:pic xmlns:pic="http://schemas.openxmlformats.org/drawingml/2006/picture">
+                  <pic:nvPicPr>
+                    <pic:cNvPr id="1" name=""/>
+                    <pic:cNvPicPr/>
+                  </pic:nvPicPr>
+                  <pic:blipFill>
+                    <a:blip r:embed="rId8"/>
+                    <a:stretch>
+                      <a:fillRect/>
+                    </a:stretch>
+                  </pic:blipFill>
+                  <pic:spPr>
+                    <a:xfrm>
+                      <a:off x="0" y="0"/>
+                      <a:ext cx="4321175" cy="8229600"/>
+                    </a:xfrm>
+                    <a:prstGeom prst="rect">
+                      <a:avLst/>
+                    </a:prstGeom>
+                  </pic:spPr>
+                </pic:pic>
+              </a:graphicData>
+            </a:graphic>
+          </wp:inline>
+        </w:drawing>
+      </w:r>
+    </w:p>
+    <w:p>
+      <w:pPr>
+        <w:rPr>
+          <w:b/>
+          <w:szCs w:val="24"/>
+        </w:rPr>
+      </w:pPr>
+      <w:r>
+        <w:rPr>
+          <w:b/>
+          <w:szCs w:val="24"/>
+        </w:rPr>
+        <w:lastRenderedPageBreak/>
+        <w:drawing>
+          <wp:inline distT="0" distB="0" distL="0" distR="0" wp14:anchorId="2049D590" wp14:editId="4B92ABB6">
+            <wp:extent cx="5306165" cy="4229690"/>
+            <wp:effectExtent l="0" t="0" r="8890" b="0"/>
+            <wp:docPr id="3" name="Picture 3" descr="Text&#10;&#10;Description automatically generated"/>
+            <wp:cNvGraphicFramePr>
+              <a:graphicFrameLocks xmlns:a="http://schemas.openxmlformats.org/drawingml/2006/main" noChangeAspect="1"/>
+            </wp:cNvGraphicFramePr>
+            <a:graphic xmlns:a="http://schemas.openxmlformats.org/drawingml/2006/main">
+              <a:graphicData uri="http://schemas.openxmlformats.org/drawingml/2006/picture">
+                <pic:pic xmlns:pic="http://schemas.openxmlformats.org/drawingml/2006/picture">
+                  <pic:nvPicPr>
+                    <pic:cNvPr id="1" name=""/>
+                    <pic:cNvPicPr/>
+                  </pic:nvPicPr>
+                  <pic:blipFill>
+                    <a:blip r:embed="rId9"/>
+                    <a:stretch>
+                      <a:fillRect/>
+                    </a:stretch>
+                  </pic:blipFill>
+                  <pic:spPr>
+                    <a:xfrm>
+                      <a:off x="0" y="0"/>
+                      <a:ext cx="5306165" cy="4229690"/>
+                    </a:xfrm>
+                    <a:prstGeom prst="rect">
+                      <a:avLst/>
+                    </a:prstGeom>
+                  </pic:spPr>
+                </pic:pic>
+              </a:graphicData>
+            </a:graphic>
+          </wp:inline>
+        </w:drawing>
+      </w:r>
+    </w:p>
+    <w:p>
+      <w:pPr>
+        <w:rPr>
+          <w:b/>
+          <w:szCs w:val="24"/>
+        </w:rPr>
+      </w:pPr>
+      <w:r>
+        <w:rPr>
+          <w:b/>
+          <w:szCs w:val="24"/>
+        </w:rPr>
+        <w:lastRenderedPageBreak/>
+        <w:drawing>
+          <wp:inline distT="0" distB="0" distL="0" distR="0" wp14:anchorId="157D42F3" wp14:editId="3676318F">
+            <wp:extent cx="5943600" cy="5961380"/>
+            <wp:effectExtent l="0" t="0" r="0" b="1270"/>
+            <wp:docPr id="4" name="Picture 4" descr="Text&#10;&#10;Description automatically generated"/>
+            <wp:cNvGraphicFramePr>
+              <a:graphicFrameLocks xmlns:a="http://schemas.openxmlformats.org/drawingml/2006/main" noChangeAspect="1"/>
+            </wp:cNvGraphicFramePr>
+            <a:graphic xmlns:a="http://schemas.openxmlformats.org/drawingml/2006/main">
+              <a:graphicData uri="http://schemas.openxmlformats.org/drawingml/2006/picture">
+                <pic:pic xmlns:pic="http://schemas.openxmlformats.org/drawingml/2006/picture">
+                  <pic:nvPicPr>
+                    <pic:cNvPr id="1" name=""/>
+                    <pic:cNvPicPr/>
+                  </pic:nvPicPr>
+                  <pic:blipFill>
+                    <a:blip r:embed="rId10"/>
+                    <a:stretch>
+                      <a:fillRect/>
+                    </a:stretch>
+                  </pic:blipFill>
+                  <pic:spPr>
+                    <a:xfrm>
+                      <a:off x="0" y="0"/>
+                      <a:ext cx="5943600" cy="5961380"/>
+                    </a:xfrm>
+                    <a:prstGeom prst="rect">
+                      <a:avLst/>
+                    </a:prstGeom>
+                  </pic:spPr>
+                </pic:pic>
+              </a:graphicData>
+            </a:graphic>
+          </wp:inline>
+        </w:drawing>
+      </w:r>
     </w:p>
     <w:p>
       <w:pPr>
@@ -1234,6 +1426,146 @@
           <w:szCs w:val="24"/>
         </w:rPr>
       </w:pPr>
+      <w:r>
+        <w:rPr>
+          <w:b/>
+          <w:szCs w:val="24"/>
+        </w:rPr>
+        <w:drawing>
+          <wp:inline distT="0" distB="0" distL="0" distR="0" wp14:anchorId="2A6AF3BA" wp14:editId="1970F14E">
+            <wp:extent cx="5943600" cy="1463040"/>
+            <wp:effectExtent l="0" t="0" r="0" b="3810"/>
+            <wp:docPr id="5" name="Picture 5" descr="Text&#10;&#10;Description automatically generated"/>
+            <wp:cNvGraphicFramePr>
+              <a:graphicFrameLocks xmlns:a="http://schemas.openxmlformats.org/drawingml/2006/main" noChangeAspect="1"/>
+            </wp:cNvGraphicFramePr>
+            <a:graphic xmlns:a="http://schemas.openxmlformats.org/drawingml/2006/main">
+              <a:graphicData uri="http://schemas.openxmlformats.org/drawingml/2006/picture">
+                <pic:pic xmlns:pic="http://schemas.openxmlformats.org/drawingml/2006/picture">
+                  <pic:nvPicPr>
+                    <pic:cNvPr id="1" name=""/>
+                    <pic:cNvPicPr/>
+                  </pic:nvPicPr>
+                  <pic:blipFill>
+                    <a:blip r:embed="rId11"/>
+                    <a:stretch>
+                      <a:fillRect/>
+                    </a:stretch>
+                  </pic:blipFill>
+                  <pic:spPr>
+                    <a:xfrm>
+                      <a:off x="0" y="0"/>
+                      <a:ext cx="5943600" cy="1463040"/>
+                    </a:xfrm>
+                    <a:prstGeom prst="rect">
+                      <a:avLst/>
+                    </a:prstGeom>
+                  </pic:spPr>
+                </pic:pic>
+              </a:graphicData>
+            </a:graphic>
+          </wp:inline>
+        </w:drawing>
+      </w:r>
+    </w:p>
+    <w:p>
+      <w:pPr>
+        <w:rPr>
+          <w:b/>
+          <w:szCs w:val="24"/>
+        </w:rPr>
+      </w:pPr>
+      <w:r>
+        <w:rPr>
+          <w:b/>
+          <w:szCs w:val="24"/>
+        </w:rPr>
+        <w:lastRenderedPageBreak/>
+        <w:drawing>
+          <wp:inline distT="0" distB="0" distL="0" distR="0" wp14:anchorId="47BC69B0" wp14:editId="5F4BB725">
+            <wp:extent cx="5943600" cy="1555750"/>
+            <wp:effectExtent l="0" t="0" r="0" b="6350"/>
+            <wp:docPr id="6" name="Picture 6" descr="A screenshot of a computer&#10;&#10;Description automatically generated"/>
+            <wp:cNvGraphicFramePr>
+              <a:graphicFrameLocks xmlns:a="http://schemas.openxmlformats.org/drawingml/2006/main" noChangeAspect="1"/>
+            </wp:cNvGraphicFramePr>
+            <a:graphic xmlns:a="http://schemas.openxmlformats.org/drawingml/2006/main">
+              <a:graphicData uri="http://schemas.openxmlformats.org/drawingml/2006/picture">
+                <pic:pic xmlns:pic="http://schemas.openxmlformats.org/drawingml/2006/picture">
+                  <pic:nvPicPr>
+                    <pic:cNvPr id="1" name=""/>
+                    <pic:cNvPicPr/>
+                  </pic:nvPicPr>
+                  <pic:blipFill>
+                    <a:blip r:embed="rId12"/>
+                    <a:stretch>
+                      <a:fillRect/>
+                    </a:stretch>
+                  </pic:blipFill>
+                  <pic:spPr>
+                    <a:xfrm>
+                      <a:off x="0" y="0"/>
+                      <a:ext cx="5943600" cy="1555750"/>
+                    </a:xfrm>
+                    <a:prstGeom prst="rect">
+                      <a:avLst/>
+                    </a:prstGeom>
+                  </pic:spPr>
+                </pic:pic>
+              </a:graphicData>
+            </a:graphic>
+          </wp:inline>
+        </w:drawing>
+      </w:r>
+    </w:p>
+    <w:p>
+      <w:pPr>
+        <w:rPr>
+          <w:b/>
+          <w:szCs w:val="24"/>
+        </w:rPr>
+      </w:pPr>
+      <w:r>
+        <w:rPr>
+          <w:b/>
+          <w:szCs w:val="24"/>
+        </w:rPr>
+        <w:drawing>
+          <wp:inline distT="0" distB="0" distL="0" distR="0" wp14:anchorId="5006B31F" wp14:editId="58A7B7F3">
+            <wp:extent cx="5943600" cy="1449070"/>
+            <wp:effectExtent l="0" t="0" r="0" b="0"/>
+            <wp:docPr id="7" name="Picture 7"/>
+            <wp:cNvGraphicFramePr>
+              <a:graphicFrameLocks xmlns:a="http://schemas.openxmlformats.org/drawingml/2006/main" noChangeAspect="1"/>
+            </wp:cNvGraphicFramePr>
+            <a:graphic xmlns:a="http://schemas.openxmlformats.org/drawingml/2006/main">
+              <a:graphicData uri="http://schemas.openxmlformats.org/drawingml/2006/picture">
+                <pic:pic xmlns:pic="http://schemas.openxmlformats.org/drawingml/2006/picture">
+                  <pic:nvPicPr>
+                    <pic:cNvPr id="1" name=""/>
+                    <pic:cNvPicPr/>
+                  </pic:nvPicPr>
+                  <pic:blipFill>
+                    <a:blip r:embed="rId13"/>
+                    <a:stretch>
+                      <a:fillRect/>
+                    </a:stretch>
+                  </pic:blipFill>
+                  <pic:spPr>
+                    <a:xfrm>
+                      <a:off x="0" y="0"/>
+                      <a:ext cx="5943600" cy="1449070"/>
+                    </a:xfrm>
+                    <a:prstGeom prst="rect">
+                      <a:avLst/>
+                    </a:prstGeom>
+                  </pic:spPr>
+                </pic:pic>
+              </a:graphicData>
+            </a:graphic>
+          </wp:inline>
+        </w:drawing>
+      </w:r>
     </w:p>
     <w:p>
       <w:pPr>
@@ -1250,13 +1582,39 @@
         <w:t>URL to GitHub Repository:</w:t>
       </w:r>
     </w:p>
+    <w:p>
+      <w:pPr>
+        <w:rPr>
+          <w:b/>
+          <w:szCs w:val="24"/>
+        </w:rPr>
+      </w:pPr>
+      <w:hyperlink r:id="rId14" w:history="1">
+        <w:r>
+          <w:rPr>
+            <w:rStyle w:val="Hyperlink"/>
+            <w:b/>
+            <w:szCs w:val="24"/>
+          </w:rPr>
+          <w:t>https://github.com/scollins97/week6FinalProject</w:t>
+        </w:r>
+      </w:hyperlink>
+    </w:p>
+    <w:p>
+      <w:pPr>
+        <w:rPr>
+          <w:b/>
+          <w:szCs w:val="24"/>
+        </w:rPr>
+      </w:pPr>
+    </w:p>
     <w:sectPr>
-      <w:headerReference w:type="even" r:id="rId7"/>
-      <w:headerReference w:type="default" r:id="rId8"/>
-      <w:footerReference w:type="even" r:id="rId9"/>
-      <w:footerReference w:type="default" r:id="rId10"/>
-      <w:headerReference w:type="first" r:id="rId11"/>
-      <w:footerReference w:type="first" r:id="rId12"/>
+      <w:headerReference w:type="even" r:id="rId15"/>
+      <w:headerReference w:type="default" r:id="rId16"/>
+      <w:footerReference w:type="even" r:id="rId17"/>
+      <w:footerReference w:type="default" r:id="rId18"/>
+      <w:headerReference w:type="first" r:id="rId19"/>
+      <w:footerReference w:type="first" r:id="rId20"/>
       <w:pgSz w:w="12240" w:h="15840"/>
       <w:pgMar w:top="1440" w:right="1440" w:bottom="1440" w:left="1440" w:header="720" w:footer="720" w:gutter="0"/>
       <w:cols w:space="720"/>
@@ -2514,6 +2872,29 @@
       <w:contextualSpacing/>
     </w:pPr>
   </w:style>
+  <w:style w:type="character" w:styleId="Hyperlink">
+    <w:name w:val="Hyperlink"/>
+    <w:basedOn w:val="DefaultParagraphFont"/>
+    <w:uiPriority w:val="99"/>
+    <w:unhideWhenUsed/>
+    <w:rsid w:val="00324B34"/>
+    <w:rPr>
+      <w:color w:val="0563C1" w:themeColor="hyperlink"/>
+      <w:u w:val="single"/>
+    </w:rPr>
+  </w:style>
+  <w:style w:type="character" w:styleId="UnresolvedMention">
+    <w:name w:val="Unresolved Mention"/>
+    <w:basedOn w:val="DefaultParagraphFont"/>
+    <w:uiPriority w:val="99"/>
+    <w:semiHidden/>
+    <w:unhideWhenUsed/>
+    <w:rsid w:val="00324B34"/>
+    <w:rPr>
+      <w:color w:val="605E5C"/>
+      <w:shd w:val="clear" w:color="auto" w:fill="E1DFDD"/>
+    </w:rPr>
+  </w:style>
 </w:styles>
 </file>
 

</xml_diff>